<commit_message>
Them thuc hanh 10
</commit_message>
<xml_diff>
--- a/Documents/[Thực hành].9. Sử dụng Ajax để thay đổi giá trị.docx
+++ b/Documents/[Thực hành].9. Sử dụng Ajax để thay đổi giá trị.docx
@@ -220,6 +220,7 @@
       <w:r>
         <w:rPr>
           <w:rFonts w:ascii="Roboto Condensed" w:hAnsi="Roboto Condensed"/>
+          <w:noProof/>
         </w:rPr>
         <w:drawing>
           <wp:inline distT="0" distB="0" distL="0" distR="0" wp14:anchorId="7D452163" wp14:editId="7C61A4E5">
@@ -400,6 +401,7 @@
       <w:r>
         <w:rPr>
           <w:rFonts w:ascii="Roboto Condensed" w:hAnsi="Roboto Condensed"/>
+          <w:noProof/>
         </w:rPr>
         <w:drawing>
           <wp:inline distT="0" distB="0" distL="0" distR="0" wp14:anchorId="4899350A" wp14:editId="38949201">
@@ -475,6 +477,7 @@
       <w:r>
         <w:rPr>
           <w:rFonts w:ascii="Roboto Condensed" w:hAnsi="Roboto Condensed"/>
+          <w:noProof/>
         </w:rPr>
         <w:drawing>
           <wp:inline distT="0" distB="0" distL="0" distR="0" wp14:anchorId="62A1BFC1" wp14:editId="56807404">
@@ -550,6 +553,7 @@
       <w:r>
         <w:rPr>
           <w:rFonts w:ascii="Roboto Condensed" w:hAnsi="Roboto Condensed"/>
+          <w:noProof/>
         </w:rPr>
         <w:drawing>
           <wp:inline distT="0" distB="0" distL="0" distR="0" wp14:anchorId="466E4424" wp14:editId="687ED3C1">
@@ -787,6 +791,7 @@
       <w:r>
         <w:rPr>
           <w:rFonts w:ascii="Roboto Condensed" w:hAnsi="Roboto Condensed"/>
+          <w:noProof/>
         </w:rPr>
         <w:drawing>
           <wp:inline distT="0" distB="0" distL="0" distR="0" wp14:anchorId="7417F3C0" wp14:editId="55EEF13A">
@@ -1010,16 +1015,14 @@
         <w:rPr>
           <w:rFonts w:ascii="Roboto Condensed" w:hAnsi="Roboto Condensed"/>
         </w:rPr>
-        <w:t xml:space="preserve"> mục </w:t>
-      </w:r>
-      <w:proofErr w:type="spellStart"/>
-      <w:r>
-        <w:rPr>
-          <w:rFonts w:ascii="Roboto Condensed" w:hAnsi="Roboto Condensed"/>
-        </w:rPr>
-        <w:t>Sscrip</w:t>
-      </w:r>
-      <w:proofErr w:type="spellEnd"/>
+        <w:t xml:space="preserve"> mục Scrip</w:t>
+      </w:r>
+      <w:r>
+        <w:rPr>
+          <w:rFonts w:ascii="Roboto Condensed" w:hAnsi="Roboto Condensed"/>
+        </w:rPr>
+        <w:t>t</w:t>
+      </w:r>
       <w:r>
         <w:rPr>
           <w:rFonts w:ascii="Roboto Condensed" w:hAnsi="Roboto Condensed"/>
@@ -1072,6 +1075,7 @@
       <w:r>
         <w:rPr>
           <w:rFonts w:ascii="Roboto Condensed" w:hAnsi="Roboto Condensed"/>
+          <w:noProof/>
         </w:rPr>
         <w:lastRenderedPageBreak/>
         <w:drawing>
@@ -2053,6 +2057,7 @@
       <w:r>
         <w:rPr>
           <w:rFonts w:ascii="Roboto Condensed" w:hAnsi="Roboto Condensed"/>
+          <w:noProof/>
         </w:rPr>
         <w:lastRenderedPageBreak/>
         <w:drawing>
@@ -2164,6 +2169,7 @@
       <w:r>
         <w:rPr>
           <w:rFonts w:ascii="Roboto Condensed" w:hAnsi="Roboto Condensed"/>
+          <w:noProof/>
         </w:rPr>
         <w:drawing>
           <wp:inline distT="0" distB="0" distL="0" distR="0" wp14:anchorId="5975B68A" wp14:editId="6B99B894">
@@ -2302,6 +2308,7 @@
       <w:r>
         <w:rPr>
           <w:rFonts w:ascii="Roboto Condensed" w:hAnsi="Roboto Condensed"/>
+          <w:noProof/>
         </w:rPr>
         <w:drawing>
           <wp:inline distT="0" distB="0" distL="0" distR="0" wp14:anchorId="71A63F01" wp14:editId="115BC425">
@@ -2693,6 +2700,7 @@
       <w:r>
         <w:rPr>
           <w:rFonts w:ascii="Roboto Condensed" w:hAnsi="Roboto Condensed"/>
+          <w:noProof/>
         </w:rPr>
         <w:drawing>
           <wp:inline distT="0" distB="0" distL="0" distR="0" wp14:anchorId="027F7641" wp14:editId="15129C16">

</xml_diff>